<commit_message>
Se socializa la oferta comercial y se ajustan detalles
</commit_message>
<xml_diff>
--- a/01 Documentación/05 Oferta Economica/Oferta Comercial.docx
+++ b/01 Documentación/05 Oferta Economica/Oferta Comercial.docx
@@ -4147,7 +4147,7 @@
         <w:trPr>
           <w:gridAfter w:val="1"/>
           <w:wAfter w:w="36" w:type="dxa"/>
-          <w:trHeight w:val="408"/>
+          <w:trHeight w:val="450"/>
           <w:jc w:val="center"/>
         </w:trPr>
         <w:tc>
@@ -5637,13 +5637,7 @@
         </w:numPr>
       </w:pPr>
       <w:r>
-        <w:t xml:space="preserve">Préstamo de $ </w:t>
-      </w:r>
-      <w:r>
-        <w:t>50.503.946</w:t>
-      </w:r>
-      <w:r>
-        <w:t xml:space="preserve"> mensual, durante 2</w:t>
+        <w:t>Préstamo de $ 50.503.946 mensual, durante 2</w:t>
       </w:r>
       <w:r>
         <w:t>4</w:t>
@@ -5738,7 +5732,7 @@
         <w:trPr>
           <w:gridAfter w:val="1"/>
           <w:wAfter w:w="36" w:type="dxa"/>
-          <w:trHeight w:val="408"/>
+          <w:trHeight w:val="450"/>
           <w:jc w:val="center"/>
         </w:trPr>
         <w:tc>
@@ -6284,6 +6278,7 @@
                 <w:szCs w:val="20"/>
                 <w:lang w:eastAsia="es-CO"/>
               </w:rPr>
+              <w:lastRenderedPageBreak/>
               <w:t>UTILIDAD ANTES DE IMMPUESTOS</w:t>
             </w:r>
           </w:p>
@@ -6383,7 +6378,6 @@
                 <w:szCs w:val="20"/>
                 <w:lang w:eastAsia="es-CO"/>
               </w:rPr>
-              <w:lastRenderedPageBreak/>
               <w:t>IMPUESTOS</w:t>
             </w:r>
           </w:p>
@@ -7676,6 +7670,7 @@
                 <w:szCs w:val="20"/>
                 <w:lang w:eastAsia="es-CO"/>
               </w:rPr>
+              <w:lastRenderedPageBreak/>
               <w:t>UTILIDAD NETA DEL EJERCICIO</w:t>
             </w:r>
           </w:p>
@@ -7723,7 +7718,6 @@
     <w:p/>
     <w:p>
       <w:r>
-        <w:lastRenderedPageBreak/>
         <w:t>Opción 4:</w:t>
       </w:r>
     </w:p>
@@ -7942,19 +7936,7 @@
         </w:numPr>
       </w:pPr>
       <w:r>
-        <w:t xml:space="preserve">Préstamo de $ </w:t>
-      </w:r>
-      <w:r>
-        <w:t>20.974.911</w:t>
-      </w:r>
-      <w:r>
-        <w:t xml:space="preserve"> mensual, durante </w:t>
-      </w:r>
-      <w:r>
-        <w:t>72</w:t>
-      </w:r>
-      <w:r>
-        <w:t xml:space="preserve"> meses.  (Banco Occidente)</w:t>
+        <w:t>Préstamo de $ 20.974.911 mensual, durante 72 meses.  (Banco Occidente)</w:t>
       </w:r>
     </w:p>
     <w:p>
@@ -8101,13 +8083,7 @@
         </w:numPr>
       </w:pPr>
       <w:r>
-        <w:t>Se realiza cada año exceptuand</w:t>
-      </w:r>
-      <w:r>
-        <w:t>o</w:t>
-      </w:r>
-      <w:r>
-        <w:t xml:space="preserve">. </w:t>
+        <w:t xml:space="preserve">Se realiza cada año. </w:t>
       </w:r>
       <w:r>
         <w:t>Nueve</w:t>
@@ -9422,6 +9398,7 @@
   <w:style w:type="character" w:default="1" w:styleId="Fuentedeprrafopredeter">
     <w:name w:val="Default Paragraph Font"/>
     <w:uiPriority w:val="1"/>
+    <w:semiHidden/>
     <w:unhideWhenUsed/>
   </w:style>
   <w:style w:type="table" w:default="1" w:styleId="Tablanormal">

</xml_diff>